<commit_message>
Added class diagram to portfolio.
</commit_message>
<xml_diff>
--- a/portfolio.docx
+++ b/portfolio.docx
@@ -37,35 +37,114 @@
         </w:rPr>
         <w:t>Jannes Van Goeye</w:t>
       </w:r>
+    </w:p>
+    <w:p>
+      <w:pPr>
+        <w:jc w:val="center"/>
+        <w:rPr>
+          <w:lang w:val="en-US"/>
+        </w:rPr>
+      </w:pPr>
+      <w:r>
+        <w:rPr>
+          <w:lang w:val="en-US"/>
+        </w:rPr>
+        <w:t>Robbe Pauwels</w:t>
+      </w:r>
+    </w:p>
+    <w:p>
+      <w:pPr>
+        <w:jc w:val="center"/>
+        <w:rPr>
+          <w:lang w:val="en-US"/>
+        </w:rPr>
+      </w:pPr>
+      <w:r>
+        <w:rPr>
+          <w:lang w:val="en-US"/>
+        </w:rPr>
+        <w:t>Imre Liessens</w:t>
+      </w:r>
+    </w:p>
+    <w:p>
+      <w:pPr>
+        <w:pStyle w:val="Kop1"/>
+        <w:rPr>
+          <w:lang w:val="en-US"/>
+        </w:rPr>
+      </w:pPr>
+      <w:r>
+        <w:rPr>
+          <w:lang w:val="en-US"/>
+        </w:rPr>
+        <w:t>Introduction</w:t>
+      </w:r>
+    </w:p>
+    <w:p>
+      <w:pPr>
+        <w:rPr>
+          <w:lang w:val="en-US"/>
+        </w:rPr>
+      </w:pPr>
+      <w:r>
+        <w:rPr>
+          <w:lang w:val="en-US"/>
+        </w:rPr>
+        <w:t>System Y is a distributed filesystem: it’s task is to store files in a network. It’s important that the system is robust and fail-safe, otherwise important files could be lost.</w:t>
+      </w:r>
+    </w:p>
+    <w:p>
+      <w:pPr>
+        <w:pStyle w:val="Kop1"/>
+        <w:rPr>
+          <w:lang w:val="en-US"/>
+        </w:rPr>
+      </w:pPr>
+      <w:r>
+        <w:rPr>
+          <w:lang w:val="en-US"/>
+        </w:rPr>
+        <w:t>Assignment 1: Naming Server</w:t>
+      </w:r>
+    </w:p>
+    <w:p>
+      <w:pPr>
+        <w:rPr>
+          <w:lang w:val="en-US"/>
+        </w:rPr>
+      </w:pPr>
+      <w:r>
+        <w:rPr>
+          <w:lang w:val="en-US"/>
+        </w:rPr>
+        <w:t xml:space="preserve">The naming server’s task is to keep an overview of all the nodes in the network. It has a supporting role to the nodes and doesn’t </w:t>
+      </w:r>
+      <w:r>
+        <w:rPr>
+          <w:lang w:val="en-US"/>
+        </w:rPr>
+        <w:t>store</w:t>
+      </w:r>
+      <w:r>
+        <w:rPr>
+          <w:lang w:val="en-US"/>
+        </w:rPr>
+        <w:t xml:space="preserve"> any files.</w:t>
+      </w:r>
       <w:bookmarkStart w:id="0" w:name="_GoBack"/>
       <w:bookmarkEnd w:id="0"/>
     </w:p>
     <w:p>
       <w:pPr>
-        <w:jc w:val="center"/>
-        <w:rPr>
-          <w:lang w:val="en-US"/>
-        </w:rPr>
-      </w:pPr>
-      <w:r>
-        <w:rPr>
-          <w:lang w:val="en-US"/>
-        </w:rPr>
-        <w:t>Robbe Pauwels</w:t>
-      </w:r>
-    </w:p>
-    <w:p>
-      <w:pPr>
-        <w:jc w:val="center"/>
-        <w:rPr>
-          <w:lang w:val="en-US"/>
-        </w:rPr>
-      </w:pPr>
-      <w:r>
-        <w:rPr>
-          <w:lang w:val="en-US"/>
-        </w:rPr>
-        <w:t>Imre Liessens</w:t>
+        <w:rPr>
+          <w:lang w:val="en-US"/>
+        </w:rPr>
+      </w:pPr>
+      <w:r>
+        <w:rPr>
+          <w:lang w:val="en-US"/>
+        </w:rPr>
+        <w:t>&lt;Insert class diagram&gt;</w:t>
       </w:r>
     </w:p>
     <w:p>
@@ -79,73 +158,6 @@
         <w:rPr>
           <w:lang w:val="en-US"/>
         </w:rPr>
-        <w:t>Introduction</w:t>
-      </w:r>
-    </w:p>
-    <w:p>
-      <w:pPr>
-        <w:rPr>
-          <w:lang w:val="en-US"/>
-        </w:rPr>
-      </w:pPr>
-      <w:r>
-        <w:rPr>
-          <w:lang w:val="en-US"/>
-        </w:rPr>
-        <w:t>System Y is a distributed filesystem: it’s task is to store files in a network. It’s important that the system is robust and fail-safe, otherwise important files could be lost.</w:t>
-      </w:r>
-    </w:p>
-    <w:p>
-      <w:pPr>
-        <w:pStyle w:val="Kop1"/>
-        <w:rPr>
-          <w:lang w:val="en-US"/>
-        </w:rPr>
-      </w:pPr>
-      <w:r>
-        <w:rPr>
-          <w:lang w:val="en-US"/>
-        </w:rPr>
-        <w:t>Assignment 1: Naming Server</w:t>
-      </w:r>
-    </w:p>
-    <w:p>
-      <w:pPr>
-        <w:rPr>
-          <w:lang w:val="en-US"/>
-        </w:rPr>
-      </w:pPr>
-      <w:r>
-        <w:rPr>
-          <w:lang w:val="en-US"/>
-        </w:rPr>
-        <w:t>The naming server’s task is to keep an overview of all the nodes in the network. It has a supporting role to the nodes and doesn’t actually store any files.</w:t>
-      </w:r>
-    </w:p>
-    <w:p>
-      <w:pPr>
-        <w:rPr>
-          <w:lang w:val="en-US"/>
-        </w:rPr>
-      </w:pPr>
-      <w:r>
-        <w:rPr>
-          <w:lang w:val="en-US"/>
-        </w:rPr>
-        <w:t>&lt;Insert class diagram&gt;</w:t>
-      </w:r>
-    </w:p>
-    <w:p>
-      <w:pPr>
-        <w:pStyle w:val="Kop1"/>
-        <w:rPr>
-          <w:lang w:val="en-US"/>
-        </w:rPr>
-      </w:pPr>
-      <w:r>
-        <w:rPr>
-          <w:lang w:val="en-US"/>
-        </w:rPr>
         <w:t>Assignment 2: Discovery &amp; Bootstrap</w:t>
       </w:r>
     </w:p>
@@ -159,20 +171,98 @@
         <w:rPr>
           <w:lang w:val="en-US"/>
         </w:rPr>
-        <w:t>The discovery and bootstrap process is executed when a new node is started. It’s tasks are manifold, lots of things need to be set up.</w:t>
-      </w:r>
-    </w:p>
-    <w:p>
-      <w:pPr>
-        <w:rPr>
-          <w:lang w:val="en-US"/>
-        </w:rPr>
-      </w:pPr>
-      <w:r>
-        <w:rPr>
-          <w:lang w:val="en-US"/>
-        </w:rPr>
-        <w:t>&lt;Insert sequence diagram&gt;</w:t>
+        <w:t xml:space="preserve">The discovery and bootstrap process is executed when a new node is started. </w:t>
+      </w:r>
+      <w:r>
+        <w:rPr>
+          <w:lang w:val="en-US"/>
+        </w:rPr>
+        <w:t>Its</w:t>
+      </w:r>
+      <w:r>
+        <w:rPr>
+          <w:lang w:val="en-US"/>
+        </w:rPr>
+        <w:t xml:space="preserve"> tasks are manifold, lots of things need to be set up.</w:t>
+      </w:r>
+      <w:r>
+        <w:rPr>
+          <w:lang w:val="en-US"/>
+        </w:rPr>
+        <w:t xml:space="preserve"> To accomplish this many classes need to work together, even between different hosts.</w:t>
+      </w:r>
+    </w:p>
+    <w:p>
+      <w:pPr>
+        <w:rPr>
+          <w:lang w:val="en-US"/>
+        </w:rPr>
+      </w:pPr>
+      <w:r>
+        <w:rPr>
+          <w:noProof/>
+        </w:rPr>
+        <w:drawing>
+          <wp:inline distT="0" distB="0" distL="0" distR="0" wp14:anchorId="27682CF5" wp14:editId="523CA79A">
+            <wp:extent cx="6028133" cy="2490470"/>
+            <wp:effectExtent l="0" t="0" r="0" b="5080"/>
+            <wp:docPr id="1" name="Afbeelding 1" descr="C:\Users\Imre\AppData\Local\Microsoft\Windows\INetCache\Content.Word\SequenceDiagram1.jpg"/>
+            <wp:cNvGraphicFramePr>
+              <a:graphicFrameLocks xmlns:a="http://schemas.openxmlformats.org/drawingml/2006/main" noChangeAspect="1"/>
+            </wp:cNvGraphicFramePr>
+            <a:graphic xmlns:a="http://schemas.openxmlformats.org/drawingml/2006/main">
+              <a:graphicData uri="http://schemas.openxmlformats.org/drawingml/2006/picture">
+                <pic:pic xmlns:pic="http://schemas.openxmlformats.org/drawingml/2006/picture">
+                  <pic:nvPicPr>
+                    <pic:cNvPr id="0" name="Picture 1" descr="C:\Users\Imre\AppData\Local\Microsoft\Windows\INetCache\Content.Word\SequenceDiagram1.jpg"/>
+                    <pic:cNvPicPr>
+                      <a:picLocks noChangeAspect="1" noChangeArrowheads="1"/>
+                    </pic:cNvPicPr>
+                  </pic:nvPicPr>
+                  <pic:blipFill>
+                    <a:blip r:embed="rId7">
+                      <a:extLst>
+                        <a:ext uri="{28A0092B-C50C-407E-A947-70E740481C1C}">
+                          <a14:useLocalDpi xmlns:a14="http://schemas.microsoft.com/office/drawing/2010/main" val="0"/>
+                        </a:ext>
+                      </a:extLst>
+                    </a:blip>
+                    <a:srcRect/>
+                    <a:stretch>
+                      <a:fillRect/>
+                    </a:stretch>
+                  </pic:blipFill>
+                  <pic:spPr bwMode="auto">
+                    <a:xfrm>
+                      <a:off x="0" y="0"/>
+                      <a:ext cx="6053236" cy="2500841"/>
+                    </a:xfrm>
+                    <a:prstGeom prst="rect">
+                      <a:avLst/>
+                    </a:prstGeom>
+                    <a:noFill/>
+                    <a:ln>
+                      <a:noFill/>
+                    </a:ln>
+                  </pic:spPr>
+                </pic:pic>
+              </a:graphicData>
+            </a:graphic>
+          </wp:inline>
+        </w:drawing>
+      </w:r>
+    </w:p>
+    <w:p>
+      <w:pPr>
+        <w:rPr>
+          <w:lang w:val="en-US"/>
+        </w:rPr>
+      </w:pPr>
+      <w:r>
+        <w:rPr>
+          <w:lang w:val="en-US"/>
+        </w:rPr>
+        <w:t>The first announcement is sent via multicast. As internet routers do not forward this type of packet, the discovery process will only work in a LAN.</w:t>
       </w:r>
     </w:p>
     <w:sectPr>
@@ -1094,7 +1184,7 @@
 </file>
 
 <file path=customXml/itemProps1.xml><?xml version="1.0" encoding="utf-8"?>
-<ds:datastoreItem xmlns:ds="http://schemas.openxmlformats.org/officeDocument/2006/customXml" ds:itemID="{553BD414-FE7C-444B-AB13-9F2E8CCD3642}">
+<ds:datastoreItem xmlns:ds="http://schemas.openxmlformats.org/officeDocument/2006/customXml" ds:itemID="{9682F9E5-E07D-473B-B72D-91B9CBA11FE7}">
   <ds:schemaRefs>
     <ds:schemaRef ds:uri="http://schemas.openxmlformats.org/officeDocument/2006/bibliography"/>
   </ds:schemaRefs>

</xml_diff>

<commit_message>
Class diagram for naming server added
</commit_message>
<xml_diff>
--- a/portfolio.docx
+++ b/portfolio.docx
@@ -131,24 +131,78 @@
         </w:rPr>
         <w:t xml:space="preserve"> any files.</w:t>
       </w:r>
+      <w:r>
+        <w:rPr>
+          <w:lang w:val="en-US"/>
+        </w:rPr>
+        <w:t xml:space="preserve"> In our design of the system we assume the nameserver is always on and reachable.</w:t>
+      </w:r>
+    </w:p>
+    <w:p>
+      <w:pPr>
+        <w:rPr>
+          <w:lang w:val="en-US"/>
+        </w:rPr>
+      </w:pPr>
+      <w:r>
+        <w:rPr>
+          <w:noProof/>
+          <w:lang w:val="en-US"/>
+        </w:rPr>
+        <w:drawing>
+          <wp:inline distT="0" distB="0" distL="0" distR="0" wp14:anchorId="28CA2CDF" wp14:editId="1467D93C">
+            <wp:extent cx="6143625" cy="3888993"/>
+            <wp:effectExtent l="0" t="0" r="0" b="0"/>
+            <wp:docPr id="2" name="Afbeelding 2"/>
+            <wp:cNvGraphicFramePr>
+              <a:graphicFrameLocks xmlns:a="http://schemas.openxmlformats.org/drawingml/2006/main" noChangeAspect="1"/>
+            </wp:cNvGraphicFramePr>
+            <a:graphic xmlns:a="http://schemas.openxmlformats.org/drawingml/2006/main">
+              <a:graphicData uri="http://schemas.openxmlformats.org/drawingml/2006/picture">
+                <pic:pic xmlns:pic="http://schemas.openxmlformats.org/drawingml/2006/picture">
+                  <pic:nvPicPr>
+                    <pic:cNvPr id="2" name="ClassDiagram1.emf"/>
+                    <pic:cNvPicPr/>
+                  </pic:nvPicPr>
+                  <pic:blipFill rotWithShape="1">
+                    <a:blip r:embed="rId7">
+                      <a:extLst>
+                        <a:ext uri="{28A0092B-C50C-407E-A947-70E740481C1C}">
+                          <a14:useLocalDpi xmlns:a14="http://schemas.microsoft.com/office/drawing/2010/main" val="0"/>
+                        </a:ext>
+                      </a:extLst>
+                    </a:blip>
+                    <a:srcRect r="47052" b="46765"/>
+                    <a:stretch/>
+                  </pic:blipFill>
+                  <pic:spPr bwMode="auto">
+                    <a:xfrm>
+                      <a:off x="0" y="0"/>
+                      <a:ext cx="6159057" cy="3898762"/>
+                    </a:xfrm>
+                    <a:prstGeom prst="rect">
+                      <a:avLst/>
+                    </a:prstGeom>
+                    <a:ln>
+                      <a:noFill/>
+                    </a:ln>
+                    <a:extLst>
+                      <a:ext uri="{53640926-AAD7-44D8-BBD7-CCE9431645EC}">
+                        <a14:shadowObscured xmlns:a14="http://schemas.microsoft.com/office/drawing/2010/main"/>
+                      </a:ext>
+                    </a:extLst>
+                  </pic:spPr>
+                </pic:pic>
+              </a:graphicData>
+            </a:graphic>
+          </wp:inline>
+        </w:drawing>
+      </w:r>
       <w:bookmarkStart w:id="0" w:name="_GoBack"/>
       <w:bookmarkEnd w:id="0"/>
     </w:p>
     <w:p>
       <w:pPr>
-        <w:rPr>
-          <w:lang w:val="en-US"/>
-        </w:rPr>
-      </w:pPr>
-      <w:r>
-        <w:rPr>
-          <w:lang w:val="en-US"/>
-        </w:rPr>
-        <w:t>&lt;Insert class diagram&gt;</w:t>
-      </w:r>
-    </w:p>
-    <w:p>
-      <w:pPr>
         <w:pStyle w:val="Kop1"/>
         <w:rPr>
           <w:lang w:val="en-US"/>
@@ -202,6 +256,7 @@
         <w:rPr>
           <w:noProof/>
         </w:rPr>
+        <w:lastRenderedPageBreak/>
         <w:drawing>
           <wp:inline distT="0" distB="0" distL="0" distR="0" wp14:anchorId="27682CF5" wp14:editId="523CA79A">
             <wp:extent cx="6028133" cy="2490470"/>
@@ -220,7 +275,7 @@
                     </pic:cNvPicPr>
                   </pic:nvPicPr>
                   <pic:blipFill>
-                    <a:blip r:embed="rId7">
+                    <a:blip r:embed="rId8">
                       <a:extLst>
                         <a:ext uri="{28A0092B-C50C-407E-A947-70E740481C1C}">
                           <a14:useLocalDpi xmlns:a14="http://schemas.microsoft.com/office/drawing/2010/main" val="0"/>
@@ -1184,7 +1239,7 @@
 </file>
 
 <file path=customXml/itemProps1.xml><?xml version="1.0" encoding="utf-8"?>
-<ds:datastoreItem xmlns:ds="http://schemas.openxmlformats.org/officeDocument/2006/customXml" ds:itemID="{9682F9E5-E07D-473B-B72D-91B9CBA11FE7}">
+<ds:datastoreItem xmlns:ds="http://schemas.openxmlformats.org/officeDocument/2006/customXml" ds:itemID="{AB11E8E2-40F3-4EFB-B158-E7336B00A7B1}">
   <ds:schemaRefs>
     <ds:schemaRef ds:uri="http://schemas.openxmlformats.org/officeDocument/2006/bibliography"/>
   </ds:schemaRefs>

</xml_diff>

<commit_message>
Introduction edits + use case diagram
</commit_message>
<xml_diff>
--- a/portfolio.docx
+++ b/portfolio.docx
@@ -90,7 +90,95 @@
         <w:rPr>
           <w:lang w:val="en-US"/>
         </w:rPr>
-        <w:t>System Y is a distributed filesystem: it’s task is to store files in a network. It’s important that the system is robust and fail-safe, otherwise important files could be lost.</w:t>
+        <w:t>System Y is a distributed filesystem: it’s task is to store files in a network.</w:t>
+      </w:r>
+    </w:p>
+    <w:p>
+      <w:pPr>
+        <w:rPr>
+          <w:lang w:val="en-US"/>
+        </w:rPr>
+      </w:pPr>
+      <w:r>
+        <w:rPr>
+          <w:lang w:val="en-US"/>
+        </w:rPr>
+        <w:t>It’s important that the system is robust and fail-safe, otherwise important files could be lost.</w:t>
+      </w:r>
+      <w:r>
+        <w:rPr>
+          <w:lang w:val="en-US"/>
+        </w:rPr>
+        <w:t xml:space="preserve"> User’s local files are automatically sent to at least one other nodes in de network. Every user can access the files that are stored anywhere in the network, in an easy and transparent (the user doesn’t need to know the inner workings) way.</w:t>
+      </w:r>
+    </w:p>
+    <w:p>
+      <w:pPr>
+        <w:rPr>
+          <w:lang w:val="en-US"/>
+        </w:rPr>
+      </w:pPr>
+      <w:r>
+        <w:rPr>
+          <w:lang w:val="en-US"/>
+        </w:rPr>
+        <w:t>Minimal configuration sh</w:t>
+      </w:r>
+      <w:r>
+        <w:rPr>
+          <w:lang w:val="en-US"/>
+        </w:rPr>
+        <w:t>ould be necessary for new nodes, only a selection of the network interface to use (via it’s associated IP) is necessary.</w:t>
+      </w:r>
+      <w:bookmarkStart w:id="0" w:name="_GoBack"/>
+      <w:bookmarkEnd w:id="0"/>
+    </w:p>
+    <w:p>
+      <w:pPr>
+        <w:jc w:val="center"/>
+        <w:rPr>
+          <w:lang w:val="en-US"/>
+        </w:rPr>
+      </w:pPr>
+      <w:r>
+        <w:rPr>
+          <w:noProof/>
+        </w:rPr>
+        <w:drawing>
+          <wp:inline distT="0" distB="0" distL="0" distR="0" wp14:anchorId="062FA960" wp14:editId="0FC7925E">
+            <wp:extent cx="3617595" cy="3843695"/>
+            <wp:effectExtent l="0" t="0" r="1905" b="4445"/>
+            <wp:docPr id="3" name="Afbeelding 3"/>
+            <wp:cNvGraphicFramePr>
+              <a:graphicFrameLocks xmlns:a="http://schemas.openxmlformats.org/drawingml/2006/main" noChangeAspect="1"/>
+            </wp:cNvGraphicFramePr>
+            <a:graphic xmlns:a="http://schemas.openxmlformats.org/drawingml/2006/main">
+              <a:graphicData uri="http://schemas.openxmlformats.org/drawingml/2006/picture">
+                <pic:pic xmlns:pic="http://schemas.openxmlformats.org/drawingml/2006/picture">
+                  <pic:nvPicPr>
+                    <pic:cNvPr id="1" name=""/>
+                    <pic:cNvPicPr/>
+                  </pic:nvPicPr>
+                  <pic:blipFill>
+                    <a:blip r:embed="rId7"/>
+                    <a:stretch>
+                      <a:fillRect/>
+                    </a:stretch>
+                  </pic:blipFill>
+                  <pic:spPr>
+                    <a:xfrm>
+                      <a:off x="0" y="0"/>
+                      <a:ext cx="3617595" cy="3843695"/>
+                    </a:xfrm>
+                    <a:prstGeom prst="rect">
+                      <a:avLst/>
+                    </a:prstGeom>
+                  </pic:spPr>
+                </pic:pic>
+              </a:graphicData>
+            </a:graphic>
+          </wp:inline>
+        </w:drawing>
       </w:r>
     </w:p>
     <w:p>
@@ -148,7 +236,14 @@
         <w:rPr>
           <w:lang w:val="en-US"/>
         </w:rPr>
-        <w:t>When a change in the node-map occurs, it is also immediately saved to disk. This happens in a comma separated list (CSV). In this manner, the list is maintained when the namingserver shuts down, or experiences a failure. When we restart the program the CSV-file is read and the data map pre-populated.</w:t>
+        <w:t xml:space="preserve">When a change in the node-map occurs, it is also immediately saved to disk. This happens in a comma separated list (CSV). In this manner, the list is maintained when the namingserver shuts </w:t>
+      </w:r>
+      <w:r>
+        <w:rPr>
+          <w:lang w:val="en-US"/>
+        </w:rPr>
+        <w:lastRenderedPageBreak/>
+        <w:t>down, or experiences a failure. When we restart the program the CSV-file is read and the data map pre-populated.</w:t>
       </w:r>
     </w:p>
     <w:p>
@@ -187,7 +282,6 @@
           <w:noProof/>
           <w:lang w:val="en-US"/>
         </w:rPr>
-        <w:lastRenderedPageBreak/>
         <w:drawing>
           <wp:inline distT="0" distB="0" distL="0" distR="0" wp14:anchorId="28CA2CDF" wp14:editId="1467D93C">
             <wp:extent cx="6143625" cy="3888993"/>
@@ -204,7 +298,7 @@
                     <pic:cNvPicPr/>
                   </pic:nvPicPr>
                   <pic:blipFill rotWithShape="1">
-                    <a:blip r:embed="rId7">
+                    <a:blip r:embed="rId8">
                       <a:extLst>
                         <a:ext uri="{28A0092B-C50C-407E-A947-70E740481C1C}">
                           <a14:useLocalDpi xmlns:a14="http://schemas.microsoft.com/office/drawing/2010/main" val="0"/>
@@ -299,6 +393,7 @@
         <w:rPr>
           <w:noProof/>
         </w:rPr>
+        <w:lastRenderedPageBreak/>
         <w:drawing>
           <wp:inline distT="0" distB="0" distL="0" distR="0" wp14:anchorId="27682CF5" wp14:editId="523CA79A">
             <wp:extent cx="6028133" cy="2490470"/>
@@ -317,7 +412,7 @@
                     </pic:cNvPicPr>
                   </pic:nvPicPr>
                   <pic:blipFill>
-                    <a:blip r:embed="rId8">
+                    <a:blip r:embed="rId9">
                       <a:extLst>
                         <a:ext uri="{28A0092B-C50C-407E-A947-70E740481C1C}">
                           <a14:useLocalDpi xmlns:a14="http://schemas.microsoft.com/office/drawing/2010/main" val="0"/>
@@ -403,7 +498,6 @@
         <w:rPr>
           <w:lang w:val="en-US"/>
         </w:rPr>
-        <w:lastRenderedPageBreak/>
         <w:t>Assignment 3: Replication</w:t>
       </w:r>
     </w:p>
@@ -449,7 +543,19 @@
         <w:rPr>
           <w:lang w:val="en-US"/>
         </w:rPr>
-        <w:t>most platforms (Windows with NTFS, MacOS wit HFS+ and Linux with ext4</w:t>
+        <w:t xml:space="preserve">most </w:t>
+      </w:r>
+      <w:r>
+        <w:rPr>
+          <w:lang w:val="en-US"/>
+        </w:rPr>
+        <w:t xml:space="preserve">common </w:t>
+      </w:r>
+      <w:r>
+        <w:rPr>
+          <w:lang w:val="en-US"/>
+        </w:rPr>
+        <w:t>platforms (Windows with NTFS, MacOS wit HFS+ and Linux with ext4</w:t>
       </w:r>
       <w:r>
         <w:rPr>
@@ -470,8 +576,6 @@
         </w:rPr>
         <w:t>Most of the bytes will remain unused, but this is a small overhead to pay for the added simplicity. Especially because this happens only once per file transfer.</w:t>
       </w:r>
-      <w:bookmarkStart w:id="0" w:name="_GoBack"/>
-      <w:bookmarkEnd w:id="0"/>
     </w:p>
     <w:sectPr>
       <w:pgSz w:w="11906" w:h="16838"/>
@@ -1392,7 +1496,7 @@
 </file>
 
 <file path=customXml/itemProps1.xml><?xml version="1.0" encoding="utf-8"?>
-<ds:datastoreItem xmlns:ds="http://schemas.openxmlformats.org/officeDocument/2006/customXml" ds:itemID="{339BB9C4-BCF0-434C-B502-6C81A5322E6C}">
+<ds:datastoreItem xmlns:ds="http://schemas.openxmlformats.org/officeDocument/2006/customXml" ds:itemID="{2788674D-D773-4801-867D-9265000A9204}">
   <ds:schemaRefs>
     <ds:schemaRef ds:uri="http://schemas.openxmlformats.org/officeDocument/2006/bibliography"/>
   </ds:schemaRefs>

</xml_diff>

<commit_message>
Added UML diagrams to portfolio
</commit_message>
<xml_diff>
--- a/portfolio.docx
+++ b/portfolio.docx
@@ -17,8 +17,13 @@
         <w:jc w:val="center"/>
       </w:pPr>
       <w:r>
-        <w:t>Jannes Van Goeye</w:t>
-      </w:r>
+        <w:t xml:space="preserve">Jannes Van </w:t>
+      </w:r>
+      <w:proofErr w:type="spellStart"/>
+      <w:r>
+        <w:t>Goeye</w:t>
+      </w:r>
+      <w:proofErr w:type="spellEnd"/>
     </w:p>
     <w:p>
       <w:pPr>
@@ -27,11 +32,19 @@
           <w:lang w:val="en-US"/>
         </w:rPr>
       </w:pPr>
-      <w:r>
-        <w:rPr>
-          <w:lang w:val="en-US"/>
-        </w:rPr>
-        <w:t>Robbe Pauwels</w:t>
+      <w:proofErr w:type="spellStart"/>
+      <w:r>
+        <w:rPr>
+          <w:lang w:val="en-US"/>
+        </w:rPr>
+        <w:t>Robbe</w:t>
+      </w:r>
+      <w:proofErr w:type="spellEnd"/>
+      <w:r>
+        <w:rPr>
+          <w:lang w:val="en-US"/>
+        </w:rPr>
+        <w:t xml:space="preserve"> Pauwels</w:t>
       </w:r>
     </w:p>
     <w:p>
@@ -210,7 +223,21 @@
         <w:rPr>
           <w:lang w:val="en-US"/>
         </w:rPr>
-        <w:t xml:space="preserve">When a change in the node-map occurs, it is also immediately saved to disk. This happens in a comma separated list (CSV). In this manner, the list is maintained when the namingserver shuts </w:t>
+        <w:t xml:space="preserve">When a change in the node-map occurs, it is also immediately saved to disk. This happens in a comma separated list (CSV). In this manner, the list is maintained when the </w:t>
+      </w:r>
+      <w:proofErr w:type="spellStart"/>
+      <w:r>
+        <w:rPr>
+          <w:lang w:val="en-US"/>
+        </w:rPr>
+        <w:t>namingserver</w:t>
+      </w:r>
+      <w:proofErr w:type="spellEnd"/>
+      <w:r>
+        <w:rPr>
+          <w:lang w:val="en-US"/>
+        </w:rPr>
+        <w:t xml:space="preserve"> shuts </w:t>
       </w:r>
       <w:r>
         <w:rPr>
@@ -256,18 +283,38 @@
         </w:rPr>
         <w:t xml:space="preserve"> data.</w:t>
       </w:r>
-    </w:p>
-    <w:p>
-      <w:pPr>
-        <w:rPr>
-          <w:lang w:val="en-US"/>
-        </w:rPr>
-      </w:pPr>
-      <w:r>
-        <w:rPr>
-          <w:lang w:val="en-US"/>
-        </w:rPr>
-        <w:t>When in memory, the list of nodes is saved in a TreeMap from the Java Collections framework. This collection has some useful properties. It can’t contain duplicate keys (hashes from the node name), which is exactly what we want. The keys are sorted in ascending order, which makes searching for the next and previous node</w:t>
+      <w:r>
+        <w:rPr>
+          <w:lang w:val="en-US"/>
+        </w:rPr>
+        <w:t xml:space="preserve"> It’s easily human-readable and editable which makes debugging easy.</w:t>
+      </w:r>
+    </w:p>
+    <w:p>
+      <w:pPr>
+        <w:rPr>
+          <w:lang w:val="en-US"/>
+        </w:rPr>
+      </w:pPr>
+      <w:r>
+        <w:rPr>
+          <w:lang w:val="en-US"/>
+        </w:rPr>
+        <w:t xml:space="preserve">When in memory, the list of nodes is saved in a </w:t>
+      </w:r>
+      <w:proofErr w:type="spellStart"/>
+      <w:r>
+        <w:rPr>
+          <w:lang w:val="en-US"/>
+        </w:rPr>
+        <w:t>TreeMap</w:t>
+      </w:r>
+      <w:proofErr w:type="spellEnd"/>
+      <w:r>
+        <w:rPr>
+          <w:lang w:val="en-US"/>
+        </w:rPr>
+        <w:t xml:space="preserve"> from the Java Collections framework. This collection has some useful properties. It can’t contain duplicate keys (hashes from the node name), which is exactly what we want. The keys are sorted in ascending order, which makes searching for the next and previous node</w:t>
       </w:r>
       <w:r>
         <w:rPr>
@@ -292,7 +339,21 @@
         <w:rPr>
           <w:lang w:val="en-US"/>
         </w:rPr>
-        <w:t>The code is split in two packages: be.dist.common and be.dist.name. The first package contains all classes that are needed in the n</w:t>
+        <w:t xml:space="preserve">The code is split in two packages: </w:t>
+      </w:r>
+      <w:proofErr w:type="spellStart"/>
+      <w:r>
+        <w:rPr>
+          <w:lang w:val="en-US"/>
+        </w:rPr>
+        <w:t>be.dist.common</w:t>
+      </w:r>
+      <w:proofErr w:type="spellEnd"/>
+      <w:r>
+        <w:rPr>
+          <w:lang w:val="en-US"/>
+        </w:rPr>
+        <w:t xml:space="preserve"> and be.dist.name. The first package contains all classes that are needed in the n</w:t>
       </w:r>
       <w:r>
         <w:rPr>
@@ -317,7 +378,21 @@
         <w:rPr>
           <w:lang w:val="en-US"/>
         </w:rPr>
-        <w:t>package also contains a subpackage “exceptions” (not shown) which contains our custom exceptions.</w:t>
+        <w:t xml:space="preserve">package also contains a </w:t>
+      </w:r>
+      <w:proofErr w:type="spellStart"/>
+      <w:r>
+        <w:rPr>
+          <w:lang w:val="en-US"/>
+        </w:rPr>
+        <w:t>subpackage</w:t>
+      </w:r>
+      <w:proofErr w:type="spellEnd"/>
+      <w:r>
+        <w:rPr>
+          <w:lang w:val="en-US"/>
+        </w:rPr>
+        <w:t xml:space="preserve"> “exceptions” (not shown) which contains our custom exceptions.</w:t>
       </w:r>
       <w:r>
         <w:rPr>
@@ -533,7 +608,21 @@
         <w:rPr>
           <w:lang w:val="en-US"/>
         </w:rPr>
-        <w:t xml:space="preserve">Even the combination of multicast and WiFi-connections might pose problems. So I’s best to only utilize cabled connections. </w:t>
+        <w:t xml:space="preserve">Even the combination of multicast and </w:t>
+      </w:r>
+      <w:proofErr w:type="spellStart"/>
+      <w:r>
+        <w:rPr>
+          <w:lang w:val="en-US"/>
+        </w:rPr>
+        <w:t>WiFi</w:t>
+      </w:r>
+      <w:proofErr w:type="spellEnd"/>
+      <w:r>
+        <w:rPr>
+          <w:lang w:val="en-US"/>
+        </w:rPr>
+        <w:t xml:space="preserve">-connections might pose problems. So I’s best to only utilize cabled connections. </w:t>
       </w:r>
       <w:r>
         <w:rPr>
@@ -588,7 +677,21 @@
         <w:rPr>
           <w:lang w:val="en-US"/>
         </w:rPr>
-        <w:t xml:space="preserve"> we could always add a timeout timer to resend this packet when no setup from the neighbours is received. This however yields the new problem of duplicate announcements.</w:t>
+        <w:t xml:space="preserve"> we could always add a timeout timer to resend this packet when no setup from the </w:t>
+      </w:r>
+      <w:proofErr w:type="spellStart"/>
+      <w:r>
+        <w:rPr>
+          <w:lang w:val="en-US"/>
+        </w:rPr>
+        <w:t>neighbours</w:t>
+      </w:r>
+      <w:proofErr w:type="spellEnd"/>
+      <w:r>
+        <w:rPr>
+          <w:lang w:val="en-US"/>
+        </w:rPr>
+        <w:t xml:space="preserve"> is received. This however yields the new problem of duplicate announcements.</w:t>
       </w:r>
     </w:p>
     <w:p>
@@ -748,8 +851,68 @@
         </w:rPr>
         <w:t xml:space="preserve"> implement the different receivers in separate threads, because multiple messages may arrive at the same time.</w:t>
       </w:r>
-      <w:bookmarkStart w:id="0" w:name="_GoBack"/>
-      <w:bookmarkEnd w:id="0"/>
+    </w:p>
+    <w:p>
+      <w:pPr>
+        <w:rPr>
+          <w:lang w:val="en-US"/>
+        </w:rPr>
+      </w:pPr>
+      <w:r>
+        <w:rPr>
+          <w:noProof/>
+          <w:lang w:val="en-US"/>
+        </w:rPr>
+        <w:lastRenderedPageBreak/>
+        <w:drawing>
+          <wp:inline distT="0" distB="0" distL="0" distR="0" wp14:anchorId="02D549A4" wp14:editId="08ED55D9">
+            <wp:extent cx="5753100" cy="2867025"/>
+            <wp:effectExtent l="0" t="0" r="0" b="9525"/>
+            <wp:docPr id="13" name="Afbeelding 13" descr="C:\Users\imrel\AppData\Local\Microsoft\Windows\INetCache\Content.Word\Discovery_UML.PNG"/>
+            <wp:cNvGraphicFramePr>
+              <a:graphicFrameLocks xmlns:a="http://schemas.openxmlformats.org/drawingml/2006/main" noChangeAspect="1"/>
+            </wp:cNvGraphicFramePr>
+            <a:graphic xmlns:a="http://schemas.openxmlformats.org/drawingml/2006/main">
+              <a:graphicData uri="http://schemas.openxmlformats.org/drawingml/2006/picture">
+                <pic:pic xmlns:pic="http://schemas.openxmlformats.org/drawingml/2006/picture">
+                  <pic:nvPicPr>
+                    <pic:cNvPr id="0" name="Picture 10" descr="C:\Users\imrel\AppData\Local\Microsoft\Windows\INetCache\Content.Word\Discovery_UML.PNG"/>
+                    <pic:cNvPicPr>
+                      <a:picLocks noChangeAspect="1" noChangeArrowheads="1"/>
+                    </pic:cNvPicPr>
+                  </pic:nvPicPr>
+                  <pic:blipFill>
+                    <a:blip r:embed="rId11">
+                      <a:extLst>
+                        <a:ext uri="{28A0092B-C50C-407E-A947-70E740481C1C}">
+                          <a14:useLocalDpi xmlns:a14="http://schemas.microsoft.com/office/drawing/2010/main" val="0"/>
+                        </a:ext>
+                      </a:extLst>
+                    </a:blip>
+                    <a:srcRect/>
+                    <a:stretch>
+                      <a:fillRect/>
+                    </a:stretch>
+                  </pic:blipFill>
+                  <pic:spPr bwMode="auto">
+                    <a:xfrm>
+                      <a:off x="0" y="0"/>
+                      <a:ext cx="5753100" cy="2867025"/>
+                    </a:xfrm>
+                    <a:prstGeom prst="rect">
+                      <a:avLst/>
+                    </a:prstGeom>
+                    <a:noFill/>
+                    <a:ln>
+                      <a:noFill/>
+                    </a:ln>
+                  </pic:spPr>
+                </pic:pic>
+              </a:graphicData>
+            </a:graphic>
+          </wp:inline>
+        </w:drawing>
+      </w:r>
     </w:p>
     <w:p>
       <w:pPr>
@@ -801,14 +964,7 @@
         <w:rPr>
           <w:lang w:val="en-US"/>
         </w:rPr>
-        <w:t xml:space="preserve">We should also take care to transfer the file name and extension, so that the replicated files can have the correct name. The solution for this is to have some bytes at the beginning of the TCP stream </w:t>
-      </w:r>
-      <w:r>
-        <w:rPr>
-          <w:lang w:val="en-US"/>
-        </w:rPr>
-        <w:lastRenderedPageBreak/>
-        <w:t xml:space="preserve">allocated for this purpose. As the maximum file name length in </w:t>
+        <w:t xml:space="preserve">We should also take care to transfer the file name and extension, so that the replicated files can have the correct name. The solution for this is to have some bytes at the beginning of the TCP stream allocated for this purpose. As the maximum file name length in </w:t>
       </w:r>
       <w:r>
         <w:rPr>
@@ -1014,6 +1170,37 @@
         </w:rPr>
         <w:t xml:space="preserve"> </w:t>
       </w:r>
+      <w:r>
+        <w:rPr>
+          <w:lang w:val="en-US"/>
+        </w:rPr>
+        <w:t>We could mitigate this problem but this would greatly increase the complexity.</w:t>
+      </w:r>
+      <w:r>
+        <w:rPr>
+          <w:lang w:val="en-US"/>
+        </w:rPr>
+        <w:t xml:space="preserve"> </w:t>
+      </w:r>
+    </w:p>
+    <w:p>
+      <w:pPr>
+        <w:rPr>
+          <w:lang w:val="en-US"/>
+        </w:rPr>
+      </w:pPr>
+      <w:r>
+        <w:rPr>
+          <w:lang w:val="en-US"/>
+        </w:rPr>
+        <w:t>Our solution has the big advantage that the filename (and extension) are always kept together with the data. Because multiple files may be “in flight” at a time, this makes it easy to save the file in a correct way at the receiving end.</w:t>
+      </w:r>
+      <w:r>
+        <w:rPr>
+          <w:lang w:val="en-US"/>
+        </w:rPr>
+        <w:t xml:space="preserve"> Should we ever want to add more information to the file, then this would be better sent via RMI and coupled to the filename.</w:t>
+      </w:r>
     </w:p>
     <w:p>
       <w:pPr>
@@ -1094,6 +1281,7 @@
         <w:rPr>
           <w:noProof/>
         </w:rPr>
+        <w:lastRenderedPageBreak/>
         <w:drawing>
           <wp:inline distT="0" distB="0" distL="0" distR="0" wp14:anchorId="3525F5A3" wp14:editId="17DBEB73">
             <wp:extent cx="5760720" cy="908400"/>
@@ -1112,7 +1300,7 @@
                     </pic:cNvPicPr>
                   </pic:nvPicPr>
                   <pic:blipFill>
-                    <a:blip r:embed="rId11">
+                    <a:blip r:embed="rId12">
                       <a:extLst>
                         <a:ext uri="{28A0092B-C50C-407E-A947-70E740481C1C}">
                           <a14:useLocalDpi xmlns:a14="http://schemas.microsoft.com/office/drawing/2010/main" val="0"/>
@@ -1185,6 +1373,126 @@
     </w:p>
     <w:p>
       <w:pPr>
+        <w:rPr>
+          <w:lang w:val="en-US"/>
+        </w:rPr>
+      </w:pPr>
+      <w:r>
+        <w:rPr>
+          <w:lang w:val="en-US"/>
+        </w:rPr>
+        <w:t xml:space="preserve">When new files are added to the folder of the local node these should also be replicated. </w:t>
+      </w:r>
+      <w:r>
+        <w:rPr>
+          <w:lang w:val="en-US"/>
+        </w:rPr>
+        <w:t>To achieve this we should check the folder periodically and compare the contents with those of the previous check. This is the easiest way to discern which files are new. The actions we take from then are exactly the same as when we start the system.</w:t>
+      </w:r>
+      <w:r>
+        <w:rPr>
+          <w:lang w:val="en-US"/>
+        </w:rPr>
+        <w:t xml:space="preserve"> This behavior is implemented in the </w:t>
+      </w:r>
+      <w:r>
+        <w:rPr>
+          <w:lang w:val="en-US"/>
+        </w:rPr>
+        <w:t>“</w:t>
+      </w:r>
+      <w:proofErr w:type="spellStart"/>
+      <w:r>
+        <w:rPr>
+          <w:lang w:val="en-US"/>
+        </w:rPr>
+        <w:t>NewFilesChecker</w:t>
+      </w:r>
+      <w:proofErr w:type="spellEnd"/>
+      <w:r>
+        <w:rPr>
+          <w:lang w:val="en-US"/>
+        </w:rPr>
+        <w:t>”</w:t>
+      </w:r>
+      <w:r>
+        <w:rPr>
+          <w:lang w:val="en-US"/>
+        </w:rPr>
+        <w:t>-class.</w:t>
+      </w:r>
+      <w:r>
+        <w:rPr>
+          <w:noProof/>
+          <w:lang w:val="en-US"/>
+        </w:rPr>
+        <w:t xml:space="preserve"> </w:t>
+      </w:r>
+    </w:p>
+    <w:p>
+      <w:pPr>
+        <w:pStyle w:val="Kop1"/>
+        <w:rPr>
+          <w:lang w:val="en-US"/>
+        </w:rPr>
+      </w:pPr>
+      <w:r>
+        <w:rPr>
+          <w:noProof/>
+          <w:lang w:val="en-US"/>
+        </w:rPr>
+        <w:drawing>
+          <wp:inline distT="0" distB="0" distL="0" distR="0" wp14:anchorId="4350C705" wp14:editId="728661A6">
+            <wp:extent cx="5753100" cy="3638550"/>
+            <wp:effectExtent l="0" t="0" r="0" b="0"/>
+            <wp:docPr id="9" name="Afbeelding 9" descr="E:\Imre\Downloads\replication_UML.png"/>
+            <wp:cNvGraphicFramePr>
+              <a:graphicFrameLocks xmlns:a="http://schemas.openxmlformats.org/drawingml/2006/main" noChangeAspect="1"/>
+            </wp:cNvGraphicFramePr>
+            <a:graphic xmlns:a="http://schemas.openxmlformats.org/drawingml/2006/main">
+              <a:graphicData uri="http://schemas.openxmlformats.org/drawingml/2006/picture">
+                <pic:pic xmlns:pic="http://schemas.openxmlformats.org/drawingml/2006/picture">
+                  <pic:nvPicPr>
+                    <pic:cNvPr id="0" name="Picture 6" descr="E:\Imre\Downloads\replication_UML.png"/>
+                    <pic:cNvPicPr>
+                      <a:picLocks noChangeAspect="1" noChangeArrowheads="1"/>
+                    </pic:cNvPicPr>
+                  </pic:nvPicPr>
+                  <pic:blipFill>
+                    <a:blip r:embed="rId13">
+                      <a:extLst>
+                        <a:ext uri="{28A0092B-C50C-407E-A947-70E740481C1C}">
+                          <a14:useLocalDpi xmlns:a14="http://schemas.microsoft.com/office/drawing/2010/main" val="0"/>
+                        </a:ext>
+                      </a:extLst>
+                    </a:blip>
+                    <a:srcRect/>
+                    <a:stretch>
+                      <a:fillRect/>
+                    </a:stretch>
+                  </pic:blipFill>
+                  <pic:spPr bwMode="auto">
+                    <a:xfrm>
+                      <a:off x="0" y="0"/>
+                      <a:ext cx="5753100" cy="3638550"/>
+                    </a:xfrm>
+                    <a:prstGeom prst="rect">
+                      <a:avLst/>
+                    </a:prstGeom>
+                    <a:noFill/>
+                    <a:ln>
+                      <a:noFill/>
+                    </a:ln>
+                  </pic:spPr>
+                </pic:pic>
+              </a:graphicData>
+            </a:graphic>
+          </wp:inline>
+        </w:drawing>
+      </w:r>
+    </w:p>
+    <w:p>
+      <w:pPr>
         <w:pStyle w:val="Kop1"/>
         <w:rPr>
           <w:lang w:val="en-US"/>
@@ -1214,7 +1522,7 @@
         </w:rPr>
         <w:t xml:space="preserve">Comparison of file systems, </w:t>
       </w:r>
-      <w:hyperlink r:id="rId12" w:anchor="Limits" w:history="1">
+      <w:hyperlink r:id="rId14" w:anchor="Limits" w:history="1">
         <w:r>
           <w:rPr>
             <w:rStyle w:val="Hyperlink"/>
@@ -1230,8 +1538,60 @@
         <w:t xml:space="preserve"> </w:t>
       </w:r>
     </w:p>
+    <w:p>
+      <w:pPr>
+        <w:pStyle w:val="Lijstalinea"/>
+        <w:numPr>
+          <w:ilvl w:val="0"/>
+          <w:numId w:val="1"/>
+        </w:numPr>
+        <w:spacing w:after="0" w:line="315" w:lineRule="atLeast"/>
+        <w:rPr>
+          <w:rFonts w:ascii="Helvetica" w:eastAsia="Times New Roman" w:hAnsi="Helvetica" w:cs="Helvetica"/>
+          <w:color w:val="000000"/>
+          <w:sz w:val="21"/>
+          <w:szCs w:val="21"/>
+          <w:lang w:eastAsia="nl-BE"/>
+        </w:rPr>
+      </w:pPr>
+      <w:r>
+        <w:rPr>
+          <w:rFonts w:ascii="Helvetica" w:eastAsia="Times New Roman" w:hAnsi="Helvetica" w:cs="Helvetica"/>
+          <w:color w:val="000000"/>
+          <w:sz w:val="21"/>
+          <w:szCs w:val="21"/>
+          <w:lang w:val="en-US" w:eastAsia="nl-BE"/>
+        </w:rPr>
+        <w:lastRenderedPageBreak/>
+        <w:t> Warmer, Jos, and Anneke Kleppe. </w:t>
+      </w:r>
+      <w:r>
+        <w:rPr>
+          <w:rFonts w:ascii="Helvetica" w:eastAsia="Times New Roman" w:hAnsi="Helvetica" w:cs="Helvetica"/>
+          <w:i/>
+          <w:iCs/>
+          <w:color w:val="000000"/>
+          <w:sz w:val="21"/>
+          <w:szCs w:val="21"/>
+          <w:lang w:eastAsia="nl-BE"/>
+        </w:rPr>
+        <w:t>Praktisch UML</w:t>
+      </w:r>
+      <w:r>
+        <w:rPr>
+          <w:rFonts w:ascii="Helvetica" w:eastAsia="Times New Roman" w:hAnsi="Helvetica" w:cs="Helvetica"/>
+          <w:color w:val="000000"/>
+          <w:sz w:val="21"/>
+          <w:szCs w:val="21"/>
+          <w:lang w:eastAsia="nl-BE"/>
+        </w:rPr>
+        <w:t>. Pearson Benelux, 2015.</w:t>
+      </w:r>
+      <w:bookmarkStart w:id="0" w:name="_GoBack"/>
+      <w:bookmarkEnd w:id="0"/>
+    </w:p>
     <w:sectPr>
-      <w:footerReference w:type="default" r:id="rId13"/>
+      <w:footerReference w:type="default" r:id="rId15"/>
       <w:pgSz w:w="11906" w:h="16838"/>
       <w:pgMar w:top="1417" w:right="1417" w:bottom="1417" w:left="1417" w:header="708" w:footer="708" w:gutter="0"/>
       <w:cols w:space="708"/>
@@ -1296,7 +1656,7 @@
             <w:noProof/>
             <w:lang w:val="nl-NL"/>
           </w:rPr>
-          <w:t>4</w:t>
+          <w:t>6</w:t>
         </w:r>
         <w:r>
           <w:fldChar w:fldCharType="end"/>
@@ -2272,6 +2632,11 @@
       <w:shd w:val="clear" w:color="auto" w:fill="E6E6E6"/>
     </w:rPr>
   </w:style>
+  <w:style w:type="character" w:customStyle="1" w:styleId="citationtext">
+    <w:name w:val="citation_text"/>
+    <w:basedOn w:val="Standaardalinea-lettertype"/>
+    <w:rsid w:val="00B601F0"/>
+  </w:style>
 </w:styles>
 </file>
 
@@ -2575,7 +2940,7 @@
 </file>
 
 <file path=customXml/itemProps1.xml><?xml version="1.0" encoding="utf-8"?>
-<ds:datastoreItem xmlns:ds="http://schemas.openxmlformats.org/officeDocument/2006/customXml" ds:itemID="{315DD6EF-9D20-4B2A-9114-B9EA34507314}">
+<ds:datastoreItem xmlns:ds="http://schemas.openxmlformats.org/officeDocument/2006/customXml" ds:itemID="{189FE6E6-F69F-425D-AD51-5EE7D646E4C0}">
   <ds:schemaRefs>
     <ds:schemaRef ds:uri="http://schemas.openxmlformats.org/officeDocument/2006/bibliography"/>
   </ds:schemaRefs>

</xml_diff>

<commit_message>
Class diagram for agents added.
</commit_message>
<xml_diff>
--- a/portfolio.docx
+++ b/portfolio.docx
@@ -17,13 +17,8 @@
         <w:jc w:val="center"/>
       </w:pPr>
       <w:r>
-        <w:t xml:space="preserve">Jannes Van </w:t>
-      </w:r>
-      <w:proofErr w:type="spellStart"/>
-      <w:r>
-        <w:t>Goeye</w:t>
-      </w:r>
-      <w:proofErr w:type="spellEnd"/>
+        <w:t>Jannes Van Goeye</w:t>
+      </w:r>
     </w:p>
     <w:p>
       <w:pPr>
@@ -32,19 +27,11 @@
           <w:lang w:val="en-US"/>
         </w:rPr>
       </w:pPr>
-      <w:proofErr w:type="spellStart"/>
-      <w:r>
-        <w:rPr>
-          <w:lang w:val="en-US"/>
-        </w:rPr>
-        <w:t>Robbe</w:t>
-      </w:r>
-      <w:proofErr w:type="spellEnd"/>
-      <w:r>
-        <w:rPr>
-          <w:lang w:val="en-US"/>
-        </w:rPr>
-        <w:t xml:space="preserve"> Pauwels</w:t>
+      <w:r>
+        <w:rPr>
+          <w:lang w:val="en-US"/>
+        </w:rPr>
+        <w:t>Robbe Pauwels</w:t>
       </w:r>
     </w:p>
     <w:p>
@@ -223,21 +210,7 @@
         <w:rPr>
           <w:lang w:val="en-US"/>
         </w:rPr>
-        <w:t xml:space="preserve">When a change in the node-map occurs, it is also immediately saved to disk. This happens in a comma separated list (CSV). In this manner, the list is maintained when the </w:t>
-      </w:r>
-      <w:proofErr w:type="spellStart"/>
-      <w:r>
-        <w:rPr>
-          <w:lang w:val="en-US"/>
-        </w:rPr>
-        <w:t>namingserver</w:t>
-      </w:r>
-      <w:proofErr w:type="spellEnd"/>
-      <w:r>
-        <w:rPr>
-          <w:lang w:val="en-US"/>
-        </w:rPr>
-        <w:t xml:space="preserve"> shuts </w:t>
+        <w:t xml:space="preserve">When a change in the node-map occurs, it is also immediately saved to disk. This happens in a comma separated list (CSV). In this manner, the list is maintained when the namingserver shuts </w:t>
       </w:r>
       <w:r>
         <w:rPr>
@@ -300,21 +273,7 @@
         <w:rPr>
           <w:lang w:val="en-US"/>
         </w:rPr>
-        <w:t xml:space="preserve">When in memory, the list of nodes is saved in a </w:t>
-      </w:r>
-      <w:proofErr w:type="spellStart"/>
-      <w:r>
-        <w:rPr>
-          <w:lang w:val="en-US"/>
-        </w:rPr>
-        <w:t>TreeMap</w:t>
-      </w:r>
-      <w:proofErr w:type="spellEnd"/>
-      <w:r>
-        <w:rPr>
-          <w:lang w:val="en-US"/>
-        </w:rPr>
-        <w:t xml:space="preserve"> from the Java Collections framework. This collection has some useful properties. It can’t contain duplicate keys (hashes from the node name), which is exactly what we want. The keys are sorted in ascending order, which makes searching for the next and previous node</w:t>
+        <w:t>When in memory, the list of nodes is saved in a TreeMap from the Java Collections framework. This collection has some useful properties. It can’t contain duplicate keys (hashes from the node name), which is exactly what we want. The keys are sorted in ascending order, which makes searching for the next and previous node</w:t>
       </w:r>
       <w:r>
         <w:rPr>
@@ -339,21 +298,7 @@
         <w:rPr>
           <w:lang w:val="en-US"/>
         </w:rPr>
-        <w:t xml:space="preserve">The code is split in two packages: </w:t>
-      </w:r>
-      <w:proofErr w:type="spellStart"/>
-      <w:r>
-        <w:rPr>
-          <w:lang w:val="en-US"/>
-        </w:rPr>
-        <w:t>be.dist.common</w:t>
-      </w:r>
-      <w:proofErr w:type="spellEnd"/>
-      <w:r>
-        <w:rPr>
-          <w:lang w:val="en-US"/>
-        </w:rPr>
-        <w:t xml:space="preserve"> and be.dist.name. The first package contains all classes that are needed in the n</w:t>
+        <w:t>The code is split in two packages: be.dist.common and be.dist.name. The first package contains all classes that are needed in the n</w:t>
       </w:r>
       <w:r>
         <w:rPr>
@@ -378,21 +323,7 @@
         <w:rPr>
           <w:lang w:val="en-US"/>
         </w:rPr>
-        <w:t xml:space="preserve">package also contains a </w:t>
-      </w:r>
-      <w:proofErr w:type="spellStart"/>
-      <w:r>
-        <w:rPr>
-          <w:lang w:val="en-US"/>
-        </w:rPr>
-        <w:t>subpackage</w:t>
-      </w:r>
-      <w:proofErr w:type="spellEnd"/>
-      <w:r>
-        <w:rPr>
-          <w:lang w:val="en-US"/>
-        </w:rPr>
-        <w:t xml:space="preserve"> “exceptions” (not shown) which contains our custom exceptions.</w:t>
+        <w:t>package also contains a subpackage “exceptions” (not shown) which contains our custom exceptions.</w:t>
       </w:r>
       <w:r>
         <w:rPr>
@@ -608,21 +539,7 @@
         <w:rPr>
           <w:lang w:val="en-US"/>
         </w:rPr>
-        <w:t xml:space="preserve">Even the combination of multicast and </w:t>
-      </w:r>
-      <w:proofErr w:type="spellStart"/>
-      <w:r>
-        <w:rPr>
-          <w:lang w:val="en-US"/>
-        </w:rPr>
-        <w:t>WiFi</w:t>
-      </w:r>
-      <w:proofErr w:type="spellEnd"/>
-      <w:r>
-        <w:rPr>
-          <w:lang w:val="en-US"/>
-        </w:rPr>
-        <w:t xml:space="preserve">-connections might pose problems. So I’s best to only utilize cabled connections. </w:t>
+        <w:t xml:space="preserve">Even the combination of multicast and WiFi-connections might pose problems. So I’s best to only utilize cabled connections. </w:t>
       </w:r>
       <w:r>
         <w:rPr>
@@ -677,21 +594,7 @@
         <w:rPr>
           <w:lang w:val="en-US"/>
         </w:rPr>
-        <w:t xml:space="preserve"> we could always add a timeout timer to resend this packet when no setup from the </w:t>
-      </w:r>
-      <w:proofErr w:type="spellStart"/>
-      <w:r>
-        <w:rPr>
-          <w:lang w:val="en-US"/>
-        </w:rPr>
-        <w:t>neighbours</w:t>
-      </w:r>
-      <w:proofErr w:type="spellEnd"/>
-      <w:r>
-        <w:rPr>
-          <w:lang w:val="en-US"/>
-        </w:rPr>
-        <w:t xml:space="preserve"> is received. This however yields the new problem of duplicate announcements.</w:t>
+        <w:t xml:space="preserve"> we could always add a timeout timer to resend this packet when no setup from the neighbours is received. This however yields the new problem of duplicate announcements.</w:t>
       </w:r>
     </w:p>
     <w:p>
@@ -1408,14 +1311,12 @@
         </w:rPr>
         <w:t>“</w:t>
       </w:r>
-      <w:proofErr w:type="spellStart"/>
       <w:r>
         <w:rPr>
           <w:lang w:val="en-US"/>
         </w:rPr>
         <w:t>NewFilesChecker</w:t>
       </w:r>
-      <w:proofErr w:type="spellEnd"/>
       <w:r>
         <w:rPr>
           <w:lang w:val="en-US"/>
@@ -1454,16 +1355,7 @@
           <w:noProof/>
           <w:lang w:val="en-US"/>
         </w:rPr>
-        <w:t>We should take care to preven</w:t>
-      </w:r>
-      <w:bookmarkStart w:id="0" w:name="_GoBack"/>
-      <w:bookmarkEnd w:id="0"/>
-      <w:r>
-        <w:rPr>
-          <w:noProof/>
-          <w:lang w:val="en-US"/>
-        </w:rPr>
-        <w:t xml:space="preserve">t concureency problems (race conditions, …) while implementing. To prevent this we emloy the “synchronized” keyword on strategic methods. We shouldn’t overdo this, </w:t>
+        <w:t xml:space="preserve">We should take care to prevent concureency problems (race conditions, …) while implementing. To prevent this we emloy the “synchronized” keyword on strategic methods. We shouldn’t overdo this, </w:t>
       </w:r>
       <w:r>
         <w:rPr>
@@ -1632,7 +1524,19 @@
         <w:rPr>
           <w:lang w:val="en-US"/>
         </w:rPr>
-        <w:t>For this purpose Java has the Runnable interface.</w:t>
+        <w:t xml:space="preserve">For this </w:t>
+      </w:r>
+      <w:r>
+        <w:rPr>
+          <w:lang w:val="en-US"/>
+        </w:rPr>
+        <w:t>purpose,</w:t>
+      </w:r>
+      <w:r>
+        <w:rPr>
+          <w:lang w:val="en-US"/>
+        </w:rPr>
+        <w:t xml:space="preserve"> Java has the Runnable interface.</w:t>
       </w:r>
     </w:p>
     <w:p>
@@ -1652,6 +1556,111 @@
           <w:lang w:val="en-US"/>
         </w:rPr>
         <w:t>, even when the amount nodes in the network changes.</w:t>
+      </w:r>
+    </w:p>
+    <w:p>
+      <w:pPr>
+        <w:rPr>
+          <w:lang w:val="en-US"/>
+        </w:rPr>
+      </w:pPr>
+      <w:r>
+        <w:rPr>
+          <w:lang w:val="en-US"/>
+        </w:rPr>
+        <w:t xml:space="preserve">We have designed this infrastructure in such a way, that it may be used for multiple agents. By using a common </w:t>
+      </w:r>
+      <w:r>
+        <w:rPr>
+          <w:lang w:val="en-US"/>
+        </w:rPr>
+        <w:t>interface,</w:t>
+      </w:r>
+      <w:r>
+        <w:rPr>
+          <w:lang w:val="en-US"/>
+        </w:rPr>
+        <w:t xml:space="preserve"> the nodes don’t even need knowledge of the exact classes that will be used.</w:t>
+      </w:r>
+      <w:r>
+        <w:rPr>
+          <w:lang w:val="en-US"/>
+        </w:rPr>
+        <w:t xml:space="preserve"> This makes our system easy to extend.</w:t>
+      </w:r>
+    </w:p>
+    <w:p>
+      <w:pPr>
+        <w:jc w:val="center"/>
+        <w:rPr>
+          <w:lang w:val="en-US"/>
+        </w:rPr>
+      </w:pPr>
+      <w:r>
+        <w:rPr>
+          <w:noProof/>
+        </w:rPr>
+        <w:drawing>
+          <wp:inline distT="0" distB="0" distL="0" distR="0" wp14:anchorId="33ADCC0D" wp14:editId="5BFB813B">
+            <wp:extent cx="4329112" cy="4639366"/>
+            <wp:effectExtent l="0" t="0" r="0" b="8890"/>
+            <wp:docPr id="5" name="Afbeelding 5" descr="C:\Users\Imre\AppData\Local\Microsoft\Windows\INetCache\Content.Word\ClassDiagram1.jpg"/>
+            <wp:cNvGraphicFramePr>
+              <a:graphicFrameLocks xmlns:a="http://schemas.openxmlformats.org/drawingml/2006/main" noChangeAspect="1"/>
+            </wp:cNvGraphicFramePr>
+            <a:graphic xmlns:a="http://schemas.openxmlformats.org/drawingml/2006/main">
+              <a:graphicData uri="http://schemas.openxmlformats.org/drawingml/2006/picture">
+                <pic:pic xmlns:pic="http://schemas.openxmlformats.org/drawingml/2006/picture">
+                  <pic:nvPicPr>
+                    <pic:cNvPr id="0" name="Picture 1" descr="C:\Users\Imre\AppData\Local\Microsoft\Windows\INetCache\Content.Word\ClassDiagram1.jpg"/>
+                    <pic:cNvPicPr>
+                      <a:picLocks noChangeAspect="1" noChangeArrowheads="1"/>
+                    </pic:cNvPicPr>
+                  </pic:nvPicPr>
+                  <pic:blipFill>
+                    <a:blip r:embed="rId14">
+                      <a:extLst>
+                        <a:ext uri="{28A0092B-C50C-407E-A947-70E740481C1C}">
+                          <a14:useLocalDpi xmlns:a14="http://schemas.microsoft.com/office/drawing/2010/main" val="0"/>
+                        </a:ext>
+                      </a:extLst>
+                    </a:blip>
+                    <a:srcRect/>
+                    <a:stretch>
+                      <a:fillRect/>
+                    </a:stretch>
+                  </pic:blipFill>
+                  <pic:spPr bwMode="auto">
+                    <a:xfrm>
+                      <a:off x="0" y="0"/>
+                      <a:ext cx="4329613" cy="4639903"/>
+                    </a:xfrm>
+                    <a:prstGeom prst="rect">
+                      <a:avLst/>
+                    </a:prstGeom>
+                    <a:noFill/>
+                    <a:ln>
+                      <a:noFill/>
+                    </a:ln>
+                  </pic:spPr>
+                </pic:pic>
+              </a:graphicData>
+            </a:graphic>
+          </wp:inline>
+        </w:drawing>
+      </w:r>
+    </w:p>
+    <w:p>
+      <w:pPr>
+        <w:rPr>
+          <w:lang w:val="en-US"/>
+        </w:rPr>
+      </w:pPr>
+      <w:r>
+        <w:rPr>
+          <w:lang w:val="en-US"/>
+        </w:rPr>
+        <w:t>The class diagram sums it up quite nicely. As you can see every class is associated with at most two other classes, which keeps the system loosely coupled.</w:t>
       </w:r>
     </w:p>
     <w:p>
@@ -1685,7 +1694,7 @@
         </w:rPr>
         <w:t xml:space="preserve">Comparison of file systems, </w:t>
       </w:r>
-      <w:hyperlink r:id="rId14" w:anchor="Limits" w:history="1">
+      <w:hyperlink r:id="rId15" w:anchor="Limits" w:history="1">
         <w:r>
           <w:rPr>
             <w:rStyle w:val="Hyperlink"/>
@@ -1717,6 +1726,8 @@
           <w:lang w:eastAsia="nl-BE"/>
         </w:rPr>
       </w:pPr>
+      <w:bookmarkStart w:id="0" w:name="_GoBack"/>
+      <w:bookmarkEnd w:id="0"/>
       <w:r>
         <w:rPr>
           <w:rFonts w:ascii="Helvetica" w:eastAsia="Times New Roman" w:hAnsi="Helvetica" w:cs="Helvetica"/>
@@ -1725,7 +1736,8 @@
           <w:szCs w:val="21"/>
           <w:lang w:val="en-US" w:eastAsia="nl-BE"/>
         </w:rPr>
-        <w:t> Warmer, Jos, and Anneke Kleppe. </w:t>
+        <w:lastRenderedPageBreak/>
+        <w:t>Warmer, Jos, and Anneke Kleppe. </w:t>
       </w:r>
       <w:r>
         <w:rPr>
@@ -1750,8 +1762,76 @@
         <w:t>. Pearson Benelux, 2015.</w:t>
       </w:r>
     </w:p>
+    <w:p>
+      <w:pPr>
+        <w:pStyle w:val="Lijstalinea"/>
+        <w:numPr>
+          <w:ilvl w:val="0"/>
+          <w:numId w:val="1"/>
+        </w:numPr>
+        <w:rPr>
+          <w:rFonts w:ascii="Helvetica" w:eastAsia="Times New Roman" w:hAnsi="Helvetica" w:cs="Helvetica"/>
+          <w:color w:val="000000"/>
+          <w:sz w:val="21"/>
+          <w:szCs w:val="21"/>
+          <w:lang w:val="en-US" w:eastAsia="nl-BE"/>
+        </w:rPr>
+      </w:pPr>
+      <w:r>
+        <w:rPr>
+          <w:rFonts w:ascii="Helvetica" w:eastAsia="Times New Roman" w:hAnsi="Helvetica" w:cs="Helvetica"/>
+          <w:color w:val="000000"/>
+          <w:sz w:val="21"/>
+          <w:szCs w:val="21"/>
+          <w:lang w:val="en-US" w:eastAsia="nl-BE"/>
+        </w:rPr>
+        <w:t>Can an interface extend multiple interfaces in Java?</w:t>
+      </w:r>
+      <w:r>
+        <w:rPr>
+          <w:rFonts w:ascii="Helvetica" w:eastAsia="Times New Roman" w:hAnsi="Helvetica" w:cs="Helvetica"/>
+          <w:color w:val="000000"/>
+          <w:sz w:val="21"/>
+          <w:szCs w:val="21"/>
+          <w:lang w:val="en-US" w:eastAsia="nl-BE"/>
+        </w:rPr>
+        <w:t>, Stack Overflow</w:t>
+      </w:r>
+      <w:r>
+        <w:rPr>
+          <w:rFonts w:ascii="Helvetica" w:eastAsia="Times New Roman" w:hAnsi="Helvetica" w:cs="Helvetica"/>
+          <w:color w:val="000000"/>
+          <w:sz w:val="21"/>
+          <w:szCs w:val="21"/>
+          <w:lang w:val="en-US" w:eastAsia="nl-BE"/>
+        </w:rPr>
+        <w:t xml:space="preserve"> </w:t>
+      </w:r>
+      <w:hyperlink r:id="rId16" w:history="1">
+        <w:r>
+          <w:rPr>
+            <w:rStyle w:val="Hyperlink"/>
+            <w:rFonts w:ascii="Helvetica" w:eastAsia="Times New Roman" w:hAnsi="Helvetica" w:cs="Helvetica"/>
+            <w:sz w:val="21"/>
+            <w:szCs w:val="21"/>
+            <w:lang w:val="en-US" w:eastAsia="nl-BE"/>
+          </w:rPr>
+          <w:t>https://stackoverflow.com/questions/19546357/can-an-interface-extend-multiple-interfaces-in-java</w:t>
+        </w:r>
+      </w:hyperlink>
+      <w:r>
+        <w:rPr>
+          <w:rFonts w:ascii="Helvetica" w:eastAsia="Times New Roman" w:hAnsi="Helvetica" w:cs="Helvetica"/>
+          <w:color w:val="000000"/>
+          <w:sz w:val="21"/>
+          <w:szCs w:val="21"/>
+          <w:lang w:val="en-US" w:eastAsia="nl-BE"/>
+        </w:rPr>
+        <w:t xml:space="preserve"> </w:t>
+      </w:r>
+    </w:p>
     <w:sectPr>
-      <w:footerReference w:type="default" r:id="rId15"/>
+      <w:footerReference w:type="default" r:id="rId17"/>
       <w:pgSz w:w="11906" w:h="16838"/>
       <w:pgMar w:top="1417" w:right="1417" w:bottom="1417" w:left="1417" w:header="708" w:footer="708" w:gutter="0"/>
       <w:cols w:space="708"/>
@@ -1796,6 +1876,7 @@
         <w:docPartUnique/>
       </w:docPartObj>
     </w:sdtPr>
+    <w:sdtEndPr/>
     <w:sdtContent>
       <w:p>
         <w:pPr>
@@ -1816,7 +1897,7 @@
             <w:noProof/>
             <w:lang w:val="nl-NL"/>
           </w:rPr>
-          <w:t>6</w:t>
+          <w:t>7</w:t>
         </w:r>
         <w:r>
           <w:fldChar w:fldCharType="end"/>
@@ -3100,7 +3181,7 @@
 </file>
 
 <file path=customXml/itemProps1.xml><?xml version="1.0" encoding="utf-8"?>
-<ds:datastoreItem xmlns:ds="http://schemas.openxmlformats.org/officeDocument/2006/customXml" ds:itemID="{810E1D0D-8D7D-4737-9DC3-5D6E797C3842}">
+<ds:datastoreItem xmlns:ds="http://schemas.openxmlformats.org/officeDocument/2006/customXml" ds:itemID="{0A6E10A4-8CFD-4DB7-B418-3C0C1F5F58E7}">
   <ds:schemaRefs>
     <ds:schemaRef ds:uri="http://schemas.openxmlformats.org/officeDocument/2006/bibliography"/>
   </ds:schemaRefs>

</xml_diff>